<commit_message>
Ich habe die Dokumentation überarbeitet.
</commit_message>
<xml_diff>
--- a/PigPayV01/Dokumentation/Dokumentation.docx
+++ b/PigPayV01/Dokumentation/Dokumentation.docx
@@ -3,41 +3,61 @@
 <w:document xmlns:wpc="http://schemas.microsoft.com/office/word/2010/wordprocessingCanvas" xmlns:cx="http://schemas.microsoft.com/office/drawing/2014/chartex" xmlns:cx1="http://schemas.microsoft.com/office/drawing/2015/9/8/chartex" xmlns:cx2="http://schemas.microsoft.com/office/drawing/2015/10/21/chartex" xmlns:cx3="http://schemas.microsoft.com/office/drawing/2016/5/9/chartex" xmlns:cx4="http://schemas.microsoft.com/office/drawing/2016/5/10/chartex" xmlns:cx5="http://schemas.microsoft.com/office/drawing/2016/5/11/chartex" xmlns:cx6="http://schemas.microsoft.com/office/drawing/2016/5/12/chartex" xmlns:cx7="http://schemas.microsoft.com/office/drawing/2016/5/13/chartex" xmlns:cx8="http://schemas.microsoft.com/office/drawing/2016/5/14/chartex" xmlns:mc="http://schemas.openxmlformats.org/markup-compatibility/2006" xmlns:aink="http://schemas.microsoft.com/office/drawing/2016/ink" xmlns:am3d="http://schemas.microsoft.com/office/drawing/2017/model3d" xmlns:o="urn:schemas-microsoft-com:office:office" xmlns:oel="http://schemas.microsoft.com/office/2019/extlst" xmlns:r="http://schemas.openxmlformats.org/officeDocument/2006/relationships" xmlns:m="http://schemas.openxmlformats.org/officeDocument/2006/math" xmlns:v="urn:schemas-microsoft-com:vml" xmlns:wp14="http://schemas.microsoft.com/office/word/2010/wordprocessingDrawing" xmlns:wp="http://schemas.openxmlformats.org/drawingml/2006/wordprocessingDrawing" xmlns:w10="urn:schemas-microsoft-com:office:word" xmlns:w="http://schemas.openxmlformats.org/wordprocessingml/2006/main" xmlns:w14="http://schemas.microsoft.com/office/word/2010/wordml" xmlns:w15="http://schemas.microsoft.com/office/word/2012/wordml" xmlns:w16cex="http://schemas.microsoft.com/office/word/2018/wordml/cex" xmlns:w16cid="http://schemas.microsoft.com/office/word/2016/wordml/cid" xmlns:w16="http://schemas.microsoft.com/office/word/2018/wordml" xmlns:w16du="http://schemas.microsoft.com/office/word/2023/wordml/word16du" xmlns:w16sdtdh="http://schemas.microsoft.com/office/word/2020/wordml/sdtdatahash" xmlns:w16se="http://schemas.microsoft.com/office/word/2015/wordml/symex" xmlns:wpg="http://schemas.microsoft.com/office/word/2010/wordprocessingGroup" xmlns:wpi="http://schemas.microsoft.com/office/word/2010/wordprocessingInk" xmlns:wne="http://schemas.microsoft.com/office/word/2006/wordml" xmlns:wps="http://schemas.microsoft.com/office/word/2010/wordprocessingShape" mc:Ignorable="w14 w15 w16se w16cid w16 w16cex w16sdtdh w16du wp14">
   <w:body>
     <w:p>
+      <w:pPr>
+        <w:rPr>
+          <w:sz w:val="32"/>
+          <w:szCs w:val="32"/>
+        </w:rPr>
+      </w:pPr>
+      <w:proofErr w:type="spellStart"/>
       <w:r>
         <w:rPr>
-          <w:sz w:val="36"/>
-          <w:szCs w:val="36"/>
+          <w:sz w:val="32"/>
+          <w:szCs w:val="32"/>
         </w:rPr>
         <w:t>PigPay</w:t>
       </w:r>
+      <w:proofErr w:type="spellEnd"/>
+    </w:p>
+    <w:p>
+      <w:proofErr w:type="spellStart"/>
       <w:r>
-        <w:rPr>
-          <w:sz w:val="36"/>
-          <w:szCs w:val="36"/>
-        </w:rPr>
-        <w:br/>
+        <w:t>PigPay</w:t>
       </w:r>
+      <w:proofErr w:type="spellEnd"/>
       <w:r>
-        <w:rPr>
-          <w:sz w:val="36"/>
-          <w:szCs w:val="36"/>
-        </w:rPr>
-        <w:br/>
+        <w:t xml:space="preserve"> leitet sich von dem Wortspiel 'Piggy Bank' ab, was auf Deutsch 'Sparschwein' bedeutet. Die Namensgebung beruht auf der Verbindung von 'Piggy Bank' und 'Payment' (Zahlung). Diese Verbindung verdeutlicht die Absicht, eine innovative und spaßorientierte Herangehensweise an Finanztransaktionen zu schaffen. Das 'Pig' (Schwein) symbolisiert dabei nicht nur das traditionelle Sparschwein, sondern auch den Gedanken des Sparens und der finanziellen Verantwortung. Gleichzeitig vermittelt der Begriff 'Payment' den zentralen Zweck der Plattform, Zahlungen auf einfache, sichere und effiziente Weise abzuwickeln. Somit vereint </w:t>
       </w:r>
+      <w:proofErr w:type="spellStart"/>
       <w:r>
-        <w:t>PigPay leitet sich von dem Wortspiel 'Piggy Bank' ab, was auf Deutsch 'Sparschwein' bedeutet. Die Namensgebung beruht auf der Verbindung von 'Piggy Bank' und 'Payment' (Zahlung). Diese Verbindung verdeutlicht die Absicht, eine innovative und spaßorientierte Herangehensweise an Finanztransaktionen zu schaffen. Das 'Pig' (Schwein) symbolisiert dabei nicht nur das traditionelle Sparschwein, sondern auch den Gedanken des Sparens und der finanziellen Verantwortung. Gleichzeitig vermittelt der Begriff 'Payment' den zentralen Zweck der Plattform, Zahlungen auf einfache, sichere und effiziente Weise abzuwickeln. Somit vereint PigPay spielerische Elemente mit ernsthaften finanziellen Funktionen, um eine einzigartige und ansprechende Lösung für seine Nutzer zu bieten.</w:t>
+        <w:t>PigPay</w:t>
+      </w:r>
+      <w:proofErr w:type="spellEnd"/>
+      <w:r>
+        <w:t xml:space="preserve"> spielerische Elemente mit ernsthaften finanziellen Funktionen, um eine einzigartige und ansprechende Lösung für seine Nutzer zu bieten. </w:t>
+      </w:r>
+      <w:proofErr w:type="spellStart"/>
+      <w:r>
+        <w:t>PigPay</w:t>
+      </w:r>
+      <w:proofErr w:type="spellEnd"/>
+      <w:r>
+        <w:t xml:space="preserve"> ist darauf ausgerichtet, für alle Altersgruppen zugänglich zu sein, von Kindern bis hin zu älteren Menschen. Die einfache Bedienbarkeit und das spielerische Design sollen sowohl jungen Menschen helfen, einen verantwortungsvollen Umgang mit Finanzen zu erlernen, als auch älteren Menschen eine intuitive Möglichkeit bieten, ihre finanziellen Angelegenheiten zu verwalten. In der </w:t>
+      </w:r>
+      <w:proofErr w:type="spellStart"/>
+      <w:r>
+        <w:t>PigPay</w:t>
+      </w:r>
+      <w:proofErr w:type="spellEnd"/>
+      <w:r>
+        <w:t>-App können Benutzer nicht nur fiktives Geld an andere Benutzer senden, sondern auch, wie in anderen E-Banking-Systemen, Transaktionsdetails einsehen. Dazu gehören Informationen darüber, an wen Geld gesendet wurde oder wie viel insgesamt im letzten Monat ausgegeben wurde. Um Sicherheit zu schaffen, muss man sich bei jedem Öffnen der App anmelden, man kann sich aber natürlich jederzeit ein neues Konto anlegen. Diese Funktionen sollen dazu beitragen, dass Nutzer jederzeit einen klaren Überblick über ihre Finanztransaktionen haben und gleichzeitig die Nutzung der App unterhaltsam und ansprechend gestalten. Hinter alldem steckt eine Datenbank, die alle Informationen speichert.</w:t>
       </w:r>
     </w:p>
-    <w:p>
-      <w:r>
-        <w:t>PigPay ist darauf ausgerichtet, für alle Altersgruppen zugänglich zu sein, von Kindern bis hin zu älteren Menschen. Die einfache Bedienbarkeit und das spielerische Design sollen sowohl jungen Menschen helfen, einen verantwortungsvollen Umgang mit Finanzen zu erlernen, als auch älteren Menschen eine intuitive Möglichkeit bieten, ihre finanziellen Angelegenheiten zu verwalten.</w:t>
-      </w:r>
-    </w:p>
-    <w:p>
-      <w:r>
-        <w:t>In der PigPay-App können Benutzer nicht nur fiktives Geld an andere Benutzer senden, sondern auch wie in anderen E-Banking-Systemen Transaktionsdetails einsehen. Dazu gehören Informationen darüber, an wen Geld gesendet wurde oder wie viel insgesamt im letzten Monat ausgegeben wurde. Diese Funktionen sollen dazu beitragen, dass Nutzer jederzeit einen klaren Überblick über ihre Finanztransaktionen haben und gleichzeitig die Nutzung der App unterhaltsam und ansprechend gestalten.</w:t>
-      </w:r>
-    </w:p>
+    <w:p/>
+    <w:p/>
+    <w:p/>
+    <w:p/>
+    <w:p/>
     <w:p/>
     <w:sectPr>
       <w:pgSz w:w="11906" w:h="16838"/>

</xml_diff>